<commit_message>
Updated all PDFs and working documents
Updated all the PDFs and working documents for the resources.
</commit_message>
<xml_diff>
--- a/Working_Documents/3D_Printing_Resources.docx
+++ b/Working_Documents/3D_Printing_Resources.docx
@@ -1250,7 +1250,21 @@
             <w:rStyle w:val="Hyperlink"/>
             <w:rFonts w:ascii="Calibri" w:hAnsi="Calibri" w:cs="Calibri"/>
           </w:rPr>
-          <w:t>How to 3D Print: The Ultimate Beginner's Guide to 3D Printing (crealitycloud.com)</w:t>
+          <w:t>How to 3D Print: The Ultimate Beginner's Guide to</w:t>
+        </w:r>
+        <w:r>
+          <w:rPr>
+            <w:rStyle w:val="Hyperlink"/>
+            <w:rFonts w:ascii="Calibri" w:hAnsi="Calibri" w:cs="Calibri"/>
+          </w:rPr>
+          <w:t xml:space="preserve"> </w:t>
+        </w:r>
+        <w:r>
+          <w:rPr>
+            <w:rStyle w:val="Hyperlink"/>
+            <w:rFonts w:ascii="Calibri" w:hAnsi="Calibri" w:cs="Calibri"/>
+          </w:rPr>
+          <w:t>3D Printing (crealitycloud.com)</w:t>
         </w:r>
       </w:hyperlink>
     </w:p>
@@ -1425,7 +1439,21 @@
             <w:rStyle w:val="Hyperlink"/>
             <w:rFonts w:ascii="Calibri" w:hAnsi="Calibri" w:cs="Calibri"/>
           </w:rPr>
-          <w:t>How to 3D Print in Multiple Colors: A Complete Guide (crealitycloud.com)</w:t>
+          <w:t>How to 3D Print in Multiple Colors: A Complete Guide (crealitycloud.</w:t>
+        </w:r>
+        <w:r>
+          <w:rPr>
+            <w:rStyle w:val="Hyperlink"/>
+            <w:rFonts w:ascii="Calibri" w:hAnsi="Calibri" w:cs="Calibri"/>
+          </w:rPr>
+          <w:t>c</w:t>
+        </w:r>
+        <w:r>
+          <w:rPr>
+            <w:rStyle w:val="Hyperlink"/>
+            <w:rFonts w:ascii="Calibri" w:hAnsi="Calibri" w:cs="Calibri"/>
+          </w:rPr>
+          <w:t>om)</w:t>
         </w:r>
       </w:hyperlink>
     </w:p>
@@ -1625,12 +1653,21 @@
         </w:rPr>
       </w:pPr>
       <w:hyperlink r:id="rId25" w:anchor=":~:text=Creality%20Cr10S%20PRO%20-%20Fix%20your" w:history="1">
+        <w:proofErr w:type="spellStart"/>
         <w:r>
           <w:rPr>
             <w:rStyle w:val="Hyperlink"/>
             <w:rFonts w:ascii="Calibri" w:hAnsi="Calibri" w:cs="Calibri"/>
           </w:rPr>
-          <w:t xml:space="preserve">Creality 3D Printer Troubleshooting </w:t>
+          <w:t>Creality</w:t>
+        </w:r>
+        <w:proofErr w:type="spellEnd"/>
+        <w:r>
+          <w:rPr>
+            <w:rStyle w:val="Hyperlink"/>
+            <w:rFonts w:ascii="Calibri" w:hAnsi="Calibri" w:cs="Calibri"/>
+          </w:rPr>
+          <w:t xml:space="preserve"> 3D Printer Troubleshooting </w:t>
         </w:r>
       </w:hyperlink>
     </w:p>
@@ -1646,12 +1683,21 @@
         </w:rPr>
       </w:pPr>
       <w:hyperlink r:id="rId26" w:anchor=":~:text=Technical%20Services.%20MINGDA%20Series%20FAQ.%20Magician" w:history="1">
+        <w:proofErr w:type="spellStart"/>
         <w:r>
           <w:rPr>
             <w:rStyle w:val="Hyperlink"/>
             <w:rFonts w:ascii="Calibri" w:hAnsi="Calibri" w:cs="Calibri"/>
           </w:rPr>
-          <w:t>Mingda Printer Troubleshooting</w:t>
+          <w:t>Mingda</w:t>
+        </w:r>
+        <w:proofErr w:type="spellEnd"/>
+        <w:r>
+          <w:rPr>
+            <w:rStyle w:val="Hyperlink"/>
+            <w:rFonts w:ascii="Calibri" w:hAnsi="Calibri" w:cs="Calibri"/>
+          </w:rPr>
+          <w:t xml:space="preserve"> Printer Troubleshooting</w:t>
         </w:r>
       </w:hyperlink>
     </w:p>
@@ -1736,8 +1782,17 @@
             <w:rStyle w:val="Hyperlink"/>
             <w:rFonts w:ascii="Calibri" w:hAnsi="Calibri" w:cs="Calibri"/>
           </w:rPr>
-          <w:t>3D Printer Troubleshooting Guide | MatterHackers</w:t>
+          <w:t xml:space="preserve">3D Printer Troubleshooting Guide | </w:t>
         </w:r>
+        <w:proofErr w:type="spellStart"/>
+        <w:r>
+          <w:rPr>
+            <w:rStyle w:val="Hyperlink"/>
+            <w:rFonts w:ascii="Calibri" w:hAnsi="Calibri" w:cs="Calibri"/>
+          </w:rPr>
+          <w:t>MatterHackers</w:t>
+        </w:r>
+        <w:proofErr w:type="spellEnd"/>
       </w:hyperlink>
     </w:p>
     <w:p>
@@ -3564,7 +3619,6 @@
   <w:style w:type="character" w:default="1" w:styleId="DefaultParagraphFont">
     <w:name w:val="Default Paragraph Font"/>
     <w:uiPriority w:val="1"/>
-    <w:semiHidden/>
     <w:unhideWhenUsed/>
   </w:style>
   <w:style w:type="table" w:default="1" w:styleId="TableNormal">
@@ -4236,15 +4290,6 @@
 </file>
 
 <file path=customXml/item1.xml><?xml version="1.0" encoding="utf-8"?>
-<?mso-contentType ?>
-<FormTemplates xmlns="http://schemas.microsoft.com/sharepoint/v3/contenttype/forms">
-  <Display>DocumentLibraryForm</Display>
-  <Edit>DocumentLibraryForm</Edit>
-  <New>DocumentLibraryForm</New>
-</FormTemplates>
-</file>
-
-<file path=customXml/item2.xml><?xml version="1.0" encoding="utf-8"?>
 <ct:contentTypeSchema xmlns:ct="http://schemas.microsoft.com/office/2006/metadata/contentType" xmlns:ma="http://schemas.microsoft.com/office/2006/metadata/properties/metaAttributes" ct:_="" ma:_="" ma:contentTypeName="Document" ma:contentTypeID="0x010100B51EC7ECFAC78D4E8EF6CBAFFF0B3505" ma:contentTypeVersion="18" ma:contentTypeDescription="Create a new document." ma:contentTypeScope="" ma:versionID="c16a8de1b3ad07fcfe40131daee80152">
   <xsd:schema xmlns:xsd="http://www.w3.org/2001/XMLSchema" xmlns:xs="http://www.w3.org/2001/XMLSchema" xmlns:p="http://schemas.microsoft.com/office/2006/metadata/properties" xmlns:ns2="cf9f6c1f-8ad0-4eb8-bb2b-fb0b622a341e" xmlns:ns3="72c39c84-b0a3-45a2-a38c-ff46bb47f11f" targetNamespace="http://schemas.microsoft.com/office/2006/metadata/properties" ma:root="true" ma:fieldsID="85720a748046338a72a4f25fe522aa39" ns2:_="" ns3:_="">
     <xsd:import namespace="cf9f6c1f-8ad0-4eb8-bb2b-fb0b622a341e"/>
@@ -4493,11 +4538,16 @@
 </ct:contentTypeSchema>
 </file>
 
-<file path=customXml/item3.xml><?xml version="1.0" encoding="utf-8"?>
-<b:Sources xmlns:b="http://schemas.openxmlformats.org/officeDocument/2006/bibliography" xmlns="http://schemas.openxmlformats.org/officeDocument/2006/bibliography" SelectedStyle="\APASixthEditionOfficeOnline.xsl" StyleName="APA" Version="6"/>
+<file path=customXml/item2.xml><?xml version="1.0" encoding="utf-8"?>
+<?mso-contentType ?>
+<FormTemplates xmlns="http://schemas.microsoft.com/sharepoint/v3/contenttype/forms">
+  <Display>DocumentLibraryForm</Display>
+  <Edit>DocumentLibraryForm</Edit>
+  <New>DocumentLibraryForm</New>
+</FormTemplates>
 </file>
 
-<file path=customXml/item4.xml><?xml version="1.0" encoding="utf-8"?>
+<file path=customXml/item3.xml><?xml version="1.0" encoding="utf-8"?>
 <p:properties xmlns:p="http://schemas.microsoft.com/office/2006/metadata/properties" xmlns:xsi="http://www.w3.org/2001/XMLSchema-instance" xmlns:pc="http://schemas.microsoft.com/office/infopath/2007/PartnerControls">
   <documentManagement>
     <lcf76f155ced4ddcb4097134ff3c332f xmlns="cf9f6c1f-8ad0-4eb8-bb2b-fb0b622a341e">
@@ -4508,15 +4558,11 @@
 </p:properties>
 </file>
 
-<file path=customXml/itemProps1.xml><?xml version="1.0" encoding="utf-8"?>
-<ds:datastoreItem xmlns:ds="http://schemas.openxmlformats.org/officeDocument/2006/customXml" ds:itemID="{F5CC5678-F800-48C5-9555-4E1ADD9F7634}">
-  <ds:schemaRefs>
-    <ds:schemaRef ds:uri="http://schemas.microsoft.com/sharepoint/v3/contenttype/forms"/>
-  </ds:schemaRefs>
-</ds:datastoreItem>
+<file path=customXml/item4.xml><?xml version="1.0" encoding="utf-8"?>
+<b:Sources xmlns:b="http://schemas.openxmlformats.org/officeDocument/2006/bibliography" xmlns="http://schemas.openxmlformats.org/officeDocument/2006/bibliography" SelectedStyle="\APASixthEditionOfficeOnline.xsl" StyleName="APA" Version="6"/>
 </file>
 
-<file path=customXml/itemProps2.xml><?xml version="1.0" encoding="utf-8"?>
+<file path=customXml/itemProps1.xml><?xml version="1.0" encoding="utf-8"?>
 <ds:datastoreItem xmlns:ds="http://schemas.openxmlformats.org/officeDocument/2006/customXml" ds:itemID="{039C8872-2578-4E76-A19D-5405A4608F3C}">
   <ds:schemaRefs>
     <ds:schemaRef ds:uri="http://schemas.microsoft.com/office/2006/metadata/contentType"/>
@@ -4535,15 +4581,15 @@
 </ds:datastoreItem>
 </file>
 
-<file path=customXml/itemProps3.xml><?xml version="1.0" encoding="utf-8"?>
-<ds:datastoreItem xmlns:ds="http://schemas.openxmlformats.org/officeDocument/2006/customXml" ds:itemID="{F3EDCB87-82BD-43E1-8275-0E3E09B00CC1}">
+<file path=customXml/itemProps2.xml><?xml version="1.0" encoding="utf-8"?>
+<ds:datastoreItem xmlns:ds="http://schemas.openxmlformats.org/officeDocument/2006/customXml" ds:itemID="{F5CC5678-F800-48C5-9555-4E1ADD9F7634}">
   <ds:schemaRefs>
-    <ds:schemaRef ds:uri="http://schemas.openxmlformats.org/officeDocument/2006/bibliography"/>
+    <ds:schemaRef ds:uri="http://schemas.microsoft.com/sharepoint/v3/contenttype/forms"/>
   </ds:schemaRefs>
 </ds:datastoreItem>
 </file>
 
-<file path=customXml/itemProps4.xml><?xml version="1.0" encoding="utf-8"?>
+<file path=customXml/itemProps3.xml><?xml version="1.0" encoding="utf-8"?>
 <ds:datastoreItem xmlns:ds="http://schemas.openxmlformats.org/officeDocument/2006/customXml" ds:itemID="{00D86007-649F-40FC-A937-5870ED53E47D}">
   <ds:schemaRefs>
     <ds:schemaRef ds:uri="http://schemas.microsoft.com/office/2006/metadata/properties"/>
@@ -4552,4 +4598,12 @@
     <ds:schemaRef ds:uri="72c39c84-b0a3-45a2-a38c-ff46bb47f11f"/>
   </ds:schemaRefs>
 </ds:datastoreItem>
+</file>
+
+<file path=customXml/itemProps4.xml><?xml version="1.0" encoding="utf-8"?>
+<ds:datastoreItem xmlns:ds="http://schemas.openxmlformats.org/officeDocument/2006/customXml" ds:itemID="{F3EDCB87-82BD-43E1-8275-0E3E09B00CC1}">
+  <ds:schemaRefs>
+    <ds:schemaRef ds:uri="http://schemas.openxmlformats.org/officeDocument/2006/bibliography"/>
+  </ds:schemaRefs>
+</ds:datastoreItem>
 </file>
</xml_diff>